<commit_message>
Submission for second round of reviews after attributing base maps.
</commit_message>
<xml_diff>
--- a/Response to Reviewers v2.docx
+++ b/Response to Reviewers v2.docx
@@ -13,6 +13,72 @@
         <w:rPr>
           <w:b/>
         </w:rPr>
+        <w:t>Editorial Office</w:t>
+      </w:r>
+    </w:p>
+    <w:p>
+      <w:pPr>
+        <w:ind w:firstLine="284"/>
+      </w:pPr>
+      <w:r>
+        <w:t>Figure copyrights.</w:t>
+      </w:r>
+    </w:p>
+    <w:p>
+      <w:pPr>
+        <w:ind w:firstLine="284"/>
+        <w:rPr>
+          <w:color w:val="2E74B5" w:themeColor="accent5" w:themeShade="BF"/>
+        </w:rPr>
+      </w:pPr>
+      <w:r>
+        <w:rPr>
+          <w:color w:val="2E74B5" w:themeColor="accent5" w:themeShade="BF"/>
+        </w:rPr>
+        <w:t>Please note that all figures are original. Base maps were obtained from Google Maps and are attributed as per Google’s attribution policy and terms of service. See:</w:t>
+      </w:r>
+    </w:p>
+    <w:p>
+      <w:pPr>
+        <w:ind w:firstLine="284"/>
+        <w:rPr>
+          <w:color w:val="2E74B5" w:themeColor="accent5" w:themeShade="BF"/>
+        </w:rPr>
+      </w:pPr>
+      <w:bookmarkStart w:id="0" w:name="_GoBack"/>
+      <w:bookmarkEnd w:id="0"/>
+      <w:r>
+        <w:rPr>
+          <w:color w:val="2E74B5" w:themeColor="accent5" w:themeShade="BF"/>
+        </w:rPr>
+        <w:t>https://www.google.com/permissions/geoguidelines/</w:t>
+      </w:r>
+    </w:p>
+    <w:p>
+      <w:pPr>
+        <w:rPr>
+          <w:b/>
+        </w:rPr>
+      </w:pPr>
+      <w:r>
+        <w:rPr>
+          <w:b/>
+        </w:rPr>
+        <w:br w:type="page"/>
+      </w:r>
+    </w:p>
+    <w:p>
+      <w:pPr>
+        <w:ind w:firstLine="284"/>
+        <w:rPr>
+          <w:b/>
+        </w:rPr>
+      </w:pPr>
+      <w:r>
+        <w:rPr>
+          <w:b/>
+        </w:rPr>
+        <w:lastRenderedPageBreak/>
         <w:t>Reviewer #1</w:t>
       </w:r>
     </w:p>
@@ -182,11 +248,11 @@
         <w:ind w:firstLine="284"/>
       </w:pPr>
       <w:r>
-        <w:t xml:space="preserve">Their simple examples in Figure 1 and 2 are highly extreme (wholly un-real) scenarios, which are very effective at demonstrating how the 2sfca method can fail. However, their extremeness also makes it hard for the reader to evaluate whether, in a more ‘normal’ scenario, the same deficiencies still exist or </w:t>
+        <w:t xml:space="preserve">Their simple examples in Figure 1 and 2 are highly extreme (wholly un-real) scenarios, which are very effective at demonstrating how the 2sfca method can fail. However, their extremeness also makes it </w:t>
       </w:r>
       <w:r>
         <w:lastRenderedPageBreak/>
-        <w:t xml:space="preserve">are a significant concern. I believe these examples need to </w:t>
+        <w:t xml:space="preserve">hard for the reader to evaluate whether, in a more ‘normal’ scenario, the same deficiencies still exist or are a significant concern. I believe these examples need to </w:t>
       </w:r>
       <w:proofErr w:type="gramStart"/>
       <w:r>
@@ -708,8 +774,6 @@
         </w:rPr>
         <w:t xml:space="preserve">again </w:t>
       </w:r>
-      <w:bookmarkStart w:id="0" w:name="_GoBack"/>
-      <w:bookmarkEnd w:id="0"/>
       <w:r>
         <w:rPr>
           <w:color w:val="2E74B5" w:themeColor="accent5" w:themeShade="BF"/>
@@ -749,7 +813,7 @@
       </w:pPr>
     </w:pPrDefault>
   </w:docDefaults>
-  <w:latentStyles w:defLockedState="0" w:defUIPriority="99" w:defSemiHidden="0" w:defUnhideWhenUsed="0" w:defQFormat="0" w:count="375">
+  <w:latentStyles w:defLockedState="0" w:defUIPriority="99" w:defSemiHidden="0" w:defUnhideWhenUsed="0" w:defQFormat="0" w:count="376">
     <w:lsdException w:name="Normal" w:uiPriority="0" w:qFormat="1"/>
     <w:lsdException w:name="heading 1" w:uiPriority="9" w:qFormat="1"/>
     <w:lsdException w:name="heading 2" w:semiHidden="1" w:uiPriority="9" w:unhideWhenUsed="1" w:qFormat="1"/>
@@ -855,7 +919,6 @@
     <w:lsdException w:name="HTML Sample" w:semiHidden="1" w:unhideWhenUsed="1"/>
     <w:lsdException w:name="HTML Typewriter" w:semiHidden="1" w:unhideWhenUsed="1"/>
     <w:lsdException w:name="HTML Variable" w:semiHidden="1" w:unhideWhenUsed="1"/>
-    <w:lsdException w:name="Normal Table" w:semiHidden="1" w:unhideWhenUsed="1"/>
     <w:lsdException w:name="annotation subject" w:semiHidden="1" w:unhideWhenUsed="1"/>
     <w:lsdException w:name="No List" w:semiHidden="1" w:unhideWhenUsed="1"/>
     <w:lsdException w:name="Outline List 1" w:semiHidden="1" w:unhideWhenUsed="1"/>
@@ -902,10 +965,8 @@
     <w:lsdException w:name="Table Subtle 2" w:semiHidden="1" w:unhideWhenUsed="1"/>
     <w:lsdException w:name="Table Web 1" w:semiHidden="1" w:unhideWhenUsed="1"/>
     <w:lsdException w:name="Table Web 2" w:semiHidden="1" w:unhideWhenUsed="1"/>
-    <w:lsdException w:name="Table Web 3" w:semiHidden="1" w:unhideWhenUsed="1"/>
     <w:lsdException w:name="Balloon Text" w:semiHidden="1" w:unhideWhenUsed="1"/>
     <w:lsdException w:name="Table Grid" w:uiPriority="39"/>
-    <w:lsdException w:name="Table Theme" w:semiHidden="1" w:unhideWhenUsed="1"/>
     <w:lsdException w:name="Placeholder Text" w:semiHidden="1"/>
     <w:lsdException w:name="No Spacing" w:uiPriority="1" w:qFormat="1"/>
     <w:lsdException w:name="Light Shading" w:uiPriority="60"/>
@@ -1125,6 +1186,7 @@
     <w:lsdException w:name="Smart Hyperlink" w:semiHidden="1" w:unhideWhenUsed="1"/>
     <w:lsdException w:name="Hashtag" w:semiHidden="1" w:unhideWhenUsed="1"/>
     <w:lsdException w:name="Unresolved Mention" w:semiHidden="1" w:unhideWhenUsed="1"/>
+    <w:lsdException w:name="Smart Link" w:semiHidden="1" w:unhideWhenUsed="1"/>
   </w:latentStyles>
   <w:style w:type="paragraph" w:default="1" w:styleId="Normal">
     <w:name w:val="Normal"/>

</xml_diff>

<commit_message>
Second submission, after removing Google base maps
Removed Google base maps to comply with journal copyright policy
</commit_message>
<xml_diff>
--- a/Response to Reviewers v2.docx
+++ b/Response to Reviewers v2.docx
@@ -35,24 +35,18 @@
         <w:rPr>
           <w:color w:val="2E74B5" w:themeColor="accent5" w:themeShade="BF"/>
         </w:rPr>
-        <w:t>Please note that all figures are original. Base maps were obtained from Google Maps and are attributed as per Google’s attribution policy and terms of service. See:</w:t>
-      </w:r>
-    </w:p>
-    <w:p>
-      <w:pPr>
-        <w:ind w:firstLine="284"/>
-        <w:rPr>
-          <w:color w:val="2E74B5" w:themeColor="accent5" w:themeShade="BF"/>
-        </w:rPr>
-      </w:pPr>
+        <w:t>Please note that all figures are original.</w:t>
+      </w:r>
       <w:bookmarkStart w:id="0" w:name="_GoBack"/>
       <w:bookmarkEnd w:id="0"/>
-      <w:r>
-        <w:rPr>
-          <w:color w:val="2E74B5" w:themeColor="accent5" w:themeShade="BF"/>
-        </w:rPr>
-        <w:t>https://www.google.com/permissions/geoguidelines/</w:t>
-      </w:r>
+    </w:p>
+    <w:p>
+      <w:pPr>
+        <w:ind w:firstLine="284"/>
+        <w:rPr>
+          <w:color w:val="2E74B5" w:themeColor="accent5" w:themeShade="BF"/>
+        </w:rPr>
+      </w:pPr>
     </w:p>
     <w:p>
       <w:pPr>
@@ -919,6 +913,7 @@
     <w:lsdException w:name="HTML Sample" w:semiHidden="1" w:unhideWhenUsed="1"/>
     <w:lsdException w:name="HTML Typewriter" w:semiHidden="1" w:unhideWhenUsed="1"/>
     <w:lsdException w:name="HTML Variable" w:semiHidden="1" w:unhideWhenUsed="1"/>
+    <w:lsdException w:name="Normal Table" w:semiHidden="1" w:unhideWhenUsed="1"/>
     <w:lsdException w:name="annotation subject" w:semiHidden="1" w:unhideWhenUsed="1"/>
     <w:lsdException w:name="No List" w:semiHidden="1" w:unhideWhenUsed="1"/>
     <w:lsdException w:name="Outline List 1" w:semiHidden="1" w:unhideWhenUsed="1"/>
@@ -965,8 +960,10 @@
     <w:lsdException w:name="Table Subtle 2" w:semiHidden="1" w:unhideWhenUsed="1"/>
     <w:lsdException w:name="Table Web 1" w:semiHidden="1" w:unhideWhenUsed="1"/>
     <w:lsdException w:name="Table Web 2" w:semiHidden="1" w:unhideWhenUsed="1"/>
+    <w:lsdException w:name="Table Web 3" w:semiHidden="1" w:unhideWhenUsed="1"/>
     <w:lsdException w:name="Balloon Text" w:semiHidden="1" w:unhideWhenUsed="1"/>
     <w:lsdException w:name="Table Grid" w:uiPriority="39"/>
+    <w:lsdException w:name="Table Theme" w:semiHidden="1" w:unhideWhenUsed="1"/>
     <w:lsdException w:name="Placeholder Text" w:semiHidden="1"/>
     <w:lsdException w:name="No Spacing" w:uiPriority="1" w:qFormat="1"/>
     <w:lsdException w:name="Light Shading" w:uiPriority="60"/>

</xml_diff>

<commit_message>
Commit after removing base maps to comply with journal copyright policy
</commit_message>
<xml_diff>
--- a/Response to Reviewers v2.docx
+++ b/Response to Reviewers v2.docx
@@ -35,24 +35,18 @@
         <w:rPr>
           <w:color w:val="2E74B5" w:themeColor="accent5" w:themeShade="BF"/>
         </w:rPr>
-        <w:t>Please note that all figures are original. Base maps were obtained from Google Maps and are attributed as per Google’s attribution policy and terms of service. See:</w:t>
-      </w:r>
-    </w:p>
-    <w:p>
-      <w:pPr>
-        <w:ind w:firstLine="284"/>
-        <w:rPr>
-          <w:color w:val="2E74B5" w:themeColor="accent5" w:themeShade="BF"/>
-        </w:rPr>
-      </w:pPr>
+        <w:t>Please note that all figures are original.</w:t>
+      </w:r>
       <w:bookmarkStart w:id="0" w:name="_GoBack"/>
       <w:bookmarkEnd w:id="0"/>
-      <w:r>
-        <w:rPr>
-          <w:color w:val="2E74B5" w:themeColor="accent5" w:themeShade="BF"/>
-        </w:rPr>
-        <w:t>https://www.google.com/permissions/geoguidelines/</w:t>
-      </w:r>
+    </w:p>
+    <w:p>
+      <w:pPr>
+        <w:ind w:firstLine="284"/>
+        <w:rPr>
+          <w:color w:val="2E74B5" w:themeColor="accent5" w:themeShade="BF"/>
+        </w:rPr>
+      </w:pPr>
     </w:p>
     <w:p>
       <w:pPr>
@@ -919,6 +913,7 @@
     <w:lsdException w:name="HTML Sample" w:semiHidden="1" w:unhideWhenUsed="1"/>
     <w:lsdException w:name="HTML Typewriter" w:semiHidden="1" w:unhideWhenUsed="1"/>
     <w:lsdException w:name="HTML Variable" w:semiHidden="1" w:unhideWhenUsed="1"/>
+    <w:lsdException w:name="Normal Table" w:semiHidden="1" w:unhideWhenUsed="1"/>
     <w:lsdException w:name="annotation subject" w:semiHidden="1" w:unhideWhenUsed="1"/>
     <w:lsdException w:name="No List" w:semiHidden="1" w:unhideWhenUsed="1"/>
     <w:lsdException w:name="Outline List 1" w:semiHidden="1" w:unhideWhenUsed="1"/>
@@ -965,8 +960,10 @@
     <w:lsdException w:name="Table Subtle 2" w:semiHidden="1" w:unhideWhenUsed="1"/>
     <w:lsdException w:name="Table Web 1" w:semiHidden="1" w:unhideWhenUsed="1"/>
     <w:lsdException w:name="Table Web 2" w:semiHidden="1" w:unhideWhenUsed="1"/>
+    <w:lsdException w:name="Table Web 3" w:semiHidden="1" w:unhideWhenUsed="1"/>
     <w:lsdException w:name="Balloon Text" w:semiHidden="1" w:unhideWhenUsed="1"/>
     <w:lsdException w:name="Table Grid" w:uiPriority="39"/>
+    <w:lsdException w:name="Table Theme" w:semiHidden="1" w:unhideWhenUsed="1"/>
     <w:lsdException w:name="Placeholder Text" w:semiHidden="1"/>
     <w:lsdException w:name="No Spacing" w:uiPriority="1" w:qFormat="1"/>
     <w:lsdException w:name="Light Shading" w:uiPriority="60"/>

</xml_diff>